<commit_message>
student_name_RP/DP, osoboe mnenie, ChoiceBox для диплома
</commit_message>
<xml_diff>
--- a/Protocol_VKR.docx
+++ b/Protocol_VKR.docx
@@ -19,8 +19,8 @@
       </w:tblPr>
       <w:tblGrid>
         <w:gridCol w:w="988"/>
-        <w:gridCol w:w="1699"/>
-        <w:gridCol w:w="1844"/>
+        <w:gridCol w:w="1698"/>
+        <w:gridCol w:w="1845"/>
         <w:gridCol w:w="2147"/>
         <w:gridCol w:w="2445"/>
       </w:tblGrid>
@@ -30,7 +30,7 @@
         </w:trPr>
         <w:tc>
           <w:tcPr>
-            <w:tcW w:w="2687" w:type="dxa"/>
+            <w:tcW w:w="2686" w:type="dxa"/>
             <w:gridSpan w:val="2"/>
             <w:tcBorders/>
             <w:shd w:color="auto" w:fill="auto" w:val="clear"/>
@@ -63,7 +63,7 @@
         </w:tc>
         <w:tc>
           <w:tcPr>
-            <w:tcW w:w="3991" w:type="dxa"/>
+            <w:tcW w:w="3992" w:type="dxa"/>
             <w:gridSpan w:val="2"/>
             <w:tcBorders/>
           </w:tcPr>
@@ -160,7 +160,7 @@
         </w:trPr>
         <w:tc>
           <w:tcPr>
-            <w:tcW w:w="2687" w:type="dxa"/>
+            <w:tcW w:w="2686" w:type="dxa"/>
             <w:gridSpan w:val="2"/>
             <w:tcBorders/>
           </w:tcPr>
@@ -188,7 +188,7 @@
         </w:tc>
         <w:tc>
           <w:tcPr>
-            <w:tcW w:w="3991" w:type="dxa"/>
+            <w:tcW w:w="3992" w:type="dxa"/>
             <w:gridSpan w:val="2"/>
             <w:tcBorders/>
           </w:tcPr>
@@ -461,7 +461,7 @@
         </w:trPr>
         <w:tc>
           <w:tcPr>
-            <w:tcW w:w="2687" w:type="dxa"/>
+            <w:tcW w:w="2686" w:type="dxa"/>
             <w:gridSpan w:val="2"/>
             <w:tcBorders/>
           </w:tcPr>
@@ -498,7 +498,7 @@
         </w:tc>
         <w:tc>
           <w:tcPr>
-            <w:tcW w:w="6436" w:type="dxa"/>
+            <w:tcW w:w="6437" w:type="dxa"/>
             <w:gridSpan w:val="3"/>
             <w:tcBorders/>
           </w:tcPr>
@@ -829,7 +829,7 @@
         </w:trPr>
         <w:tc>
           <w:tcPr>
-            <w:tcW w:w="2687" w:type="dxa"/>
+            <w:tcW w:w="2686" w:type="dxa"/>
             <w:gridSpan w:val="2"/>
             <w:tcBorders/>
           </w:tcPr>
@@ -860,7 +860,7 @@
         </w:tc>
         <w:tc>
           <w:tcPr>
-            <w:tcW w:w="6436" w:type="dxa"/>
+            <w:tcW w:w="6437" w:type="dxa"/>
             <w:gridSpan w:val="3"/>
             <w:tcBorders/>
           </w:tcPr>
@@ -1562,7 +1562,27 @@
                 <w:szCs w:val="28"/>
                 <w:lang w:val="en-US" w:eastAsia="en-US" w:bidi="ar-SA"/>
               </w:rPr>
-              <w:t>${student_name}</w:t>
+              <w:t>${student_name_</w:t>
+            </w:r>
+            <w:r>
+              <w:rPr>
+                <w:rFonts w:eastAsia="Calibri" w:cs="Times New Roman" w:ascii="Times New Roman" w:hAnsi="Times New Roman"/>
+                <w:kern w:val="0"/>
+                <w:sz w:val="28"/>
+                <w:szCs w:val="28"/>
+                <w:lang w:val="en-US" w:eastAsia="en-US" w:bidi="ar-SA"/>
+              </w:rPr>
+              <w:t>RP</w:t>
+            </w:r>
+            <w:r>
+              <w:rPr>
+                <w:rFonts w:eastAsia="Calibri" w:cs="Times New Roman" w:ascii="Times New Roman" w:hAnsi="Times New Roman"/>
+                <w:kern w:val="0"/>
+                <w:sz w:val="28"/>
+                <w:szCs w:val="28"/>
+                <w:lang w:val="en-US" w:eastAsia="en-US" w:bidi="ar-SA"/>
+              </w:rPr>
+              <w:t>}</w:t>
             </w:r>
           </w:p>
         </w:tc>
@@ -3322,8 +3342,8 @@
         <w:gridCol w:w="2014"/>
         <w:gridCol w:w="237"/>
         <w:gridCol w:w="958"/>
-        <w:gridCol w:w="961"/>
-        <w:gridCol w:w="646"/>
+        <w:gridCol w:w="962"/>
+        <w:gridCol w:w="645"/>
       </w:tblGrid>
       <w:tr>
         <w:trPr>
@@ -3600,7 +3620,7 @@
         </w:tc>
         <w:tc>
           <w:tcPr>
-            <w:tcW w:w="961" w:type="dxa"/>
+            <w:tcW w:w="962" w:type="dxa"/>
             <w:tcBorders/>
           </w:tcPr>
           <w:p>
@@ -3627,7 +3647,7 @@
         </w:tc>
         <w:tc>
           <w:tcPr>
-            <w:tcW w:w="646" w:type="dxa"/>
+            <w:tcW w:w="645" w:type="dxa"/>
             <w:tcBorders/>
           </w:tcPr>
           <w:p>
@@ -3791,7 +3811,7 @@
                 <w:szCs w:val="28"/>
                 <w:lang w:val="en-US" w:eastAsia="en-US" w:bidi="ar-SA"/>
               </w:rPr>
-              <w:t>${student_name_RP}</w:t>
+              <w:t>${student_name}</w:t>
             </w:r>
           </w:p>
         </w:tc>

</xml_diff>